<commit_message>
added contents of the HW-22 file and gitignore
</commit_message>
<xml_diff>
--- a/ТЗ.docx
+++ b/ТЗ.docx
@@ -101,108 +101,183 @@
     <w:p/>
     <w:p/>
     <w:p/>
-    <w:p>
+    <w:p/>
+    <w:p>
+      <w:r>
+        <w:t>Структура программы:</w:t>
+      </w:r>
+    </w:p>
+    <w:p>
+      <w:pPr>
+        <w:rPr>
+          <w:b/>
+          <w:bCs/>
+        </w:rPr>
+      </w:pPr>
+      <w:r>
+        <w:rPr>
+          <w:b/>
+          <w:bCs/>
+        </w:rPr>
+        <w:t>Базовый класс Training</w:t>
+      </w:r>
+    </w:p>
+    <w:p>
+      <w:r>
+        <w:t>В классах, описывающих любой из видов тренировки, применяются одни и те же свойства и методы. Чтобы избежать дублирования кода, необходимо создать базовый класс Training. Он должен содержать все основные свойства и методы для тренировок. Каждый класс, описывающий определённый вид тренировки, будет дополнять и расширять базовый класс.</w:t>
+      </w:r>
+    </w:p>
+    <w:p>
+      <w:r>
+        <w:t>Методы базового класса</w:t>
+      </w:r>
+    </w:p>
+    <w:p>
+      <w:r>
+        <w:t xml:space="preserve">Метод </w:t>
+      </w:r>
+      <w:r>
+        <w:rPr>
+          <w:b/>
+          <w:bCs/>
+        </w:rPr>
+        <w:t>get_distance()</w:t>
+      </w:r>
+      <w:r>
+        <w:t xml:space="preserve"> - возвращает дистанцию (в километрах), которую преодолел пользователь за время тренировки.</w:t>
+      </w:r>
+    </w:p>
+    <w:p>
+      <w:pPr>
+        <w:rPr>
+          <w:lang w:val="en-US"/>
+        </w:rPr>
+      </w:pPr>
+      <w:r>
+        <w:t>Формула</w:t>
+      </w:r>
+      <w:r>
+        <w:rPr>
+          <w:lang w:val="en-US"/>
+        </w:rPr>
+        <w:t xml:space="preserve"> </w:t>
+      </w:r>
+      <w:r>
+        <w:t>расчёта</w:t>
+      </w:r>
+      <w:r>
+        <w:rPr>
+          <w:lang w:val="en-US"/>
+        </w:rPr>
+        <w:t>:</w:t>
+      </w:r>
+    </w:p>
+    <w:p>
+      <w:pPr>
+        <w:rPr>
+          <w:u w:val="single"/>
+          <w:lang w:val="en-US"/>
+        </w:rPr>
+      </w:pPr>
+      <w:r>
+        <w:rPr>
+          <w:u w:val="single"/>
+          <w:lang w:val="en-US"/>
+        </w:rPr>
+        <w:t xml:space="preserve">action * LEN_STEP / M_IN_KM </w:t>
+      </w:r>
+    </w:p>
+    <w:p>
+      <w:pPr>
+        <w:rPr>
+          <w:i/>
+          <w:iCs/>
+        </w:rPr>
+      </w:pPr>
+      <w:r>
+        <w:rPr>
+          <w:i/>
+          <w:iCs/>
+        </w:rPr>
+        <w:t>action, тип int — количество совершённых действий (число шагов при ходьбе и беге либо гребков — при плавании).</w:t>
+      </w:r>
+    </w:p>
+    <w:p>
+      <w:r>
+        <w:t>LEN_STEP — расстояние, которое спортсмен преодолевает за один шаг или гребок. Один шаг — это 0.65 метра, один гребок при плавании — 1.38 метра.</w:t>
+      </w:r>
+    </w:p>
+    <w:p>
+      <w:r>
+        <w:t>M_IN_KM — константа для перевода значений из метров в километры. Её значение — 1000.</w:t>
+      </w:r>
+    </w:p>
+    <w:p/>
+    <w:p>
+      <w:r>
+        <w:rPr>
+          <w:i/>
+          <w:iCs/>
+        </w:rPr>
+        <w:t xml:space="preserve">Метод </w:t>
+      </w:r>
+      <w:r>
+        <w:rPr>
+          <w:b/>
+          <w:bCs/>
+          <w:i/>
+          <w:iCs/>
+        </w:rPr>
+        <w:t>get_mean_speed()</w:t>
+      </w:r>
+      <w:r>
+        <w:t xml:space="preserve"> возвращает значение средней скорости движения во время тренировки.</w:t>
+      </w:r>
+    </w:p>
+    <w:p>
+      <w:r>
+        <w:t>Формула расчёта:</w:t>
+      </w:r>
+    </w:p>
+    <w:p>
+      <w:r>
+        <w:t xml:space="preserve">преодолённая_дистанция_за_тренировку / время_тренировки </w:t>
+      </w:r>
       <w:bookmarkStart w:id="0" w:name="_GoBack"/>
       <w:bookmarkEnd w:id="0"/>
     </w:p>
-    <w:p>
-      <w:r>
-        <w:t>Структура программы:</w:t>
-      </w:r>
-    </w:p>
-    <w:p>
-      <w:pPr>
-        <w:rPr>
-          <w:b/>
-          <w:bCs/>
-        </w:rPr>
-      </w:pPr>
-      <w:r>
-        <w:rPr>
-          <w:b/>
-          <w:bCs/>
-        </w:rPr>
-        <w:t>Базовый класс Training</w:t>
-      </w:r>
-    </w:p>
-    <w:p>
-      <w:r>
-        <w:t>В классах, описывающих любой из видов тренировки, применяются одни и те же свойства и методы. Чтобы избежать дублирования кода, необходимо создать базовый класс Training. Он должен содержать все основные свойства и методы для тренировок. Каждый класс, описывающий определённый вид тренировки, будет дополнять и расширять базовый класс.</w:t>
-      </w:r>
-    </w:p>
-    <w:p>
-      <w:r>
-        <w:t>Методы базового класса</w:t>
-      </w:r>
-    </w:p>
-    <w:p>
-      <w:r>
-        <w:t>Метод get_distance() - возвращает дистанцию (в километрах), которую преодолел пользователь за время тренировки.</w:t>
-      </w:r>
-    </w:p>
-    <w:p>
-      <w:pPr>
-        <w:rPr>
-          <w:lang w:val="en-US"/>
-        </w:rPr>
-      </w:pPr>
-      <w:r>
-        <w:t>Формула</w:t>
-      </w:r>
-      <w:r>
-        <w:rPr>
-          <w:lang w:val="en-US"/>
-        </w:rPr>
-        <w:t xml:space="preserve"> </w:t>
-      </w:r>
-      <w:r>
-        <w:t>расчёта</w:t>
-      </w:r>
-      <w:r>
-        <w:rPr>
-          <w:lang w:val="en-US"/>
-        </w:rPr>
-        <w:t>:</w:t>
-      </w:r>
-    </w:p>
-    <w:p>
-      <w:pPr>
-        <w:rPr>
-          <w:u w:val="single"/>
-          <w:lang w:val="en-US"/>
-        </w:rPr>
-      </w:pPr>
-      <w:r>
-        <w:rPr>
-          <w:u w:val="single"/>
-          <w:lang w:val="en-US"/>
-        </w:rPr>
-        <w:t xml:space="preserve">action * LEN_STEP / M_IN_KM </w:t>
-      </w:r>
-    </w:p>
-    <w:p>
-      <w:pPr>
+    <w:p/>
+    <w:p>
+      <w:r>
         <w:rPr>
           <w:i/>
           <w:iCs/>
         </w:rPr>
-      </w:pPr>
-      <w:r>
-        <w:rPr>
+        <w:t xml:space="preserve">Метод </w:t>
+      </w:r>
+      <w:r>
+        <w:rPr>
+          <w:b/>
+          <w:bCs/>
           <w:i/>
           <w:iCs/>
         </w:rPr>
-        <w:t>action, тип int — количество совершённых действий (число шагов при ходьбе и беге либо гребков — при плавании).</w:t>
-      </w:r>
-    </w:p>
-    <w:p>
-      <w:r>
-        <w:t>LEN_STEP — расстояние, которое спортсмен преодолевает за один шаг или гребок. Один шаг — это 0.65 метра, один гребок при плавании — 1.38 метра.</w:t>
-      </w:r>
-    </w:p>
-    <w:p>
-      <w:r>
-        <w:t>M_IN_KM — константа для перевода значений из метров в километры. Её значение — 1000.</w:t>
+        <w:t>get_spent_calories()</w:t>
+      </w:r>
+      <w:r>
+        <w:rPr>
+          <w:b/>
+          <w:bCs/>
+        </w:rPr>
+        <w:t xml:space="preserve"> </w:t>
+      </w:r>
+      <w:r>
+        <w:t>возвращает количество килокалорий, израсходованных за время тренировки.</w:t>
+      </w:r>
+    </w:p>
+    <w:p>
+      <w:r>
+        <w:t>Логика подсчёта калорий для каждого вида тренировки будет своя, поэтому в базовом классе не нужно описывать поведение метода, в его теле останется ключевое слово pass.</w:t>
       </w:r>
     </w:p>
     <w:p/>
@@ -212,48 +287,16 @@
           <w:i/>
           <w:iCs/>
         </w:rPr>
-        <w:t>Метод get_mean_speed()</w:t>
-      </w:r>
-      <w:r>
-        <w:t xml:space="preserve"> возвращает значение средней скорости движения во время тренировки.</w:t>
-      </w:r>
-    </w:p>
-    <w:p>
-      <w:r>
-        <w:t>Формула расчёта:</w:t>
-      </w:r>
-    </w:p>
-    <w:p>
-      <w:r>
-        <w:t xml:space="preserve">преодолённая_дистанция_за_тренировку / время_тренировки </w:t>
-      </w:r>
-    </w:p>
-    <w:p/>
-    <w:p>
-      <w:r>
-        <w:rPr>
+        <w:t xml:space="preserve">Метод </w:t>
+      </w:r>
+      <w:r>
+        <w:rPr>
+          <w:b/>
+          <w:bCs/>
           <w:i/>
           <w:iCs/>
         </w:rPr>
-        <w:t>Метод get_spent_calories()</w:t>
-      </w:r>
-      <w:r>
-        <w:t xml:space="preserve"> возвращает количество килокалорий, израсходованных за время тренировки.</w:t>
-      </w:r>
-    </w:p>
-    <w:p>
-      <w:r>
-        <w:t>Логика подсчёта калорий для каждого вида тренировки будет своя, поэтому в базовом классе не нужно описывать поведение метода, в его теле останется ключевое слово pass.</w:t>
-      </w:r>
-    </w:p>
-    <w:p/>
-    <w:p>
-      <w:r>
-        <w:rPr>
-          <w:i/>
-          <w:iCs/>
-        </w:rPr>
-        <w:t>Метод show_training_info()</w:t>
+        <w:t>show_training_info()</w:t>
       </w:r>
       <w:r>
         <w:t xml:space="preserve"> возвращает объект класса сообщения.</w:t>
@@ -347,7 +390,14 @@
     <w:p/>
     <w:p/>
     <w:p/>
-    <w:p/>
+    <w:p>
+      <w:pPr>
+        <w:rPr>
+          <w:rFonts w:hint="default"/>
+          <w:lang w:val="ru-RU"/>
+        </w:rPr>
+      </w:pPr>
+    </w:p>
     <w:p/>
     <w:p/>
     <w:p/>
@@ -674,8 +724,19 @@
         <w:t xml:space="preserve">* вес_спортсмена / M_IN_KM * время тренировки_в_минутах) </w:t>
       </w:r>
     </w:p>
-    <w:p>
-      <w:r>
+    <w:p/>
+    <w:p>
+      <w:pPr>
+        <w:rPr>
+          <w:b/>
+          <w:bCs/>
+        </w:rPr>
+      </w:pPr>
+      <w:r>
+        <w:rPr>
+          <w:b/>
+          <w:bCs/>
+        </w:rPr>
         <w:t>class SportsWalking</w:t>
       </w:r>
     </w:p>
@@ -704,8 +765,19 @@
         <w:t>Числовым коэффициентам тоже нужны имена, не забывайте про это. Но это не касается, например, значения степени.</w:t>
       </w:r>
     </w:p>
-    <w:p>
-      <w:r>
+    <w:p/>
+    <w:p>
+      <w:pPr>
+        <w:rPr>
+          <w:b/>
+          <w:bCs/>
+        </w:rPr>
+      </w:pPr>
+      <w:r>
+        <w:rPr>
+          <w:b/>
+          <w:bCs/>
+        </w:rPr>
         <w:t>class Swimming</w:t>
       </w:r>
     </w:p>
@@ -756,6 +828,10 @@
     </w:p>
     <w:p>
       <w:r>
+        <w:rPr>
+          <w:b/>
+          <w:bCs/>
+        </w:rPr>
         <w:t>Имитация получения данных от блока датчиков фитнес-трекера</w:t>
       </w:r>
     </w:p>
@@ -857,7 +933,17 @@
       </w:r>
     </w:p>
     <w:p>
-      <w:r>
+      <w:pPr>
+        <w:rPr>
+          <w:b/>
+          <w:bCs/>
+        </w:rPr>
+      </w:pPr>
+      <w:r>
+        <w:rPr>
+          <w:b/>
+          <w:bCs/>
+        </w:rPr>
         <w:t>Плавание</w:t>
       </w:r>
     </w:p>
@@ -871,8 +957,19 @@
         <w:t>Элементы списка: количество гребков, время в часах, вес пользователя, длина бассейна, сколько раз пользователь переплыл бассейн.</w:t>
       </w:r>
     </w:p>
-    <w:p>
-      <w:r>
+    <w:p/>
+    <w:p>
+      <w:pPr>
+        <w:rPr>
+          <w:b/>
+          <w:bCs/>
+        </w:rPr>
+      </w:pPr>
+      <w:r>
+        <w:rPr>
+          <w:b/>
+          <w:bCs/>
+        </w:rPr>
         <w:t>Бег</w:t>
       </w:r>
     </w:p>
@@ -887,7 +984,17 @@
       </w:r>
     </w:p>
     <w:p>
-      <w:r>
+      <w:pPr>
+        <w:rPr>
+          <w:b/>
+          <w:bCs/>
+        </w:rPr>
+      </w:pPr>
+      <w:r>
+        <w:rPr>
+          <w:b/>
+          <w:bCs/>
+        </w:rPr>
         <w:t>Спортивная ходьба</w:t>
       </w:r>
     </w:p>
@@ -907,7 +1014,17 @@
       </w:r>
     </w:p>
     <w:p>
-      <w:r>
+      <w:pPr>
+        <w:rPr>
+          <w:b/>
+          <w:bCs/>
+        </w:rPr>
+      </w:pPr>
+      <w:r>
+        <w:rPr>
+          <w:b/>
+          <w:bCs/>
+        </w:rPr>
         <w:t>Функция чтения принятых пакетов read_package()</w:t>
       </w:r>
     </w:p>
@@ -918,7 +1035,14 @@
     </w:p>
     <w:p>
       <w:r>
-        <w:t>Функция read_package() должна принимать на вход код тренировки и список её параметров.</w:t>
+        <w:rPr>
+          <w:b/>
+          <w:bCs/>
+        </w:rPr>
+        <w:t>Функция read_package()</w:t>
+      </w:r>
+      <w:r>
+        <w:t xml:space="preserve"> должна принимать на вход код тренировки и список её параметров.</w:t>
       </w:r>
     </w:p>
     <w:p>
@@ -932,7 +1056,17 @@
       </w:r>
     </w:p>
     <w:p>
-      <w:r>
+      <w:pPr>
+        <w:rPr>
+          <w:b/>
+          <w:bCs/>
+        </w:rPr>
+      </w:pPr>
+      <w:r>
+        <w:rPr>
+          <w:b/>
+          <w:bCs/>
+        </w:rPr>
         <w:t>Функция main()</w:t>
       </w:r>
     </w:p>

</xml_diff>